<commit_message>
Added Portfolio to Resume
</commit_message>
<xml_diff>
--- a/download/resume.docx
+++ b/download/resume.docx
@@ -123,57 +123,107 @@
           <w:color w:val="434343"/>
           <w:szCs w:val="28"/>
         </w:rPr>
-        <w:t>Email: aaronholla@gmail.com</w:t>
-      </w:r>
-    </w:p>
-    <w:p>
-      <w:pPr>
-        <w:widowControl w:val="0"/>
-        <w:autoSpaceDE w:val="0"/>
-        <w:autoSpaceDN w:val="0"/>
-        <w:adjustRightInd w:val="0"/>
-        <w:rPr>
-          <w:rFonts w:ascii="Times" w:hAnsi="Times" w:cs="Times"/>
-          <w:color w:val="434343"/>
-          <w:szCs w:val="28"/>
-        </w:rPr>
-      </w:pPr>
-      <w:r>
-        <w:rPr>
-          <w:rFonts w:ascii="Times" w:hAnsi="Times" w:cs="Times"/>
-          <w:color w:val="434343"/>
-          <w:szCs w:val="28"/>
-        </w:rPr>
-        <w:t xml:space="preserve">Twitter: </w:t>
+        <w:t xml:space="preserve">Email: </w:t>
+      </w:r>
+      <w:r>
+        <w:rPr>
+          <w:rFonts w:ascii="Times" w:hAnsi="Times" w:cs="Times"/>
+          <w:color w:val="434343"/>
+          <w:szCs w:val="28"/>
+        </w:rPr>
+        <w:t>aaronholla@gmail.com</w:t>
+      </w:r>
+    </w:p>
+    <w:p>
+      <w:pPr>
+        <w:widowControl w:val="0"/>
+        <w:autoSpaceDE w:val="0"/>
+        <w:autoSpaceDN w:val="0"/>
+        <w:adjustRightInd w:val="0"/>
+        <w:rPr>
+          <w:rFonts w:ascii="Times" w:hAnsi="Times" w:cs="Times"/>
+          <w:color w:val="434343"/>
+          <w:szCs w:val="28"/>
+        </w:rPr>
+      </w:pPr>
+      <w:r>
+        <w:rPr>
+          <w:rFonts w:ascii="Times" w:hAnsi="Times" w:cs="Times"/>
+          <w:color w:val="434343"/>
+          <w:szCs w:val="28"/>
+        </w:rPr>
+        <w:t xml:space="preserve">Portfolio: </w:t>
       </w:r>
       <w:hyperlink r:id="rId5" w:history="1">
         <w:r>
           <w:rPr>
+            <w:rStyle w:val="Hyperlink"/>
             <w:rFonts w:ascii="Times" w:hAnsi="Times" w:cs="Times"/>
-            <w:color w:val="1779AC"/>
             <w:szCs w:val="28"/>
           </w:rPr>
-          <w:t>@</w:t>
+          <w:t>aaronho</w:t>
         </w:r>
-        <w:proofErr w:type="spellStart"/>
         <w:r>
           <w:rPr>
+            <w:rStyle w:val="Hyperlink"/>
             <w:rFonts w:ascii="Times" w:hAnsi="Times" w:cs="Times"/>
-            <w:color w:val="1779AC"/>
             <w:szCs w:val="28"/>
           </w:rPr>
-          <w:t>aaronholla</w:t>
+          <w:t>l</w:t>
         </w:r>
-        <w:proofErr w:type="spellEnd"/>
         <w:r>
           <w:rPr>
+            <w:rStyle w:val="Hyperlink"/>
             <w:rFonts w:ascii="Times" w:hAnsi="Times" w:cs="Times"/>
-            <w:color w:val="1779AC"/>
             <w:szCs w:val="28"/>
           </w:rPr>
-          <w:t>_</w:t>
+          <w:t>la.com</w:t>
         </w:r>
       </w:hyperlink>
+    </w:p>
+    <w:p>
+      <w:pPr>
+        <w:widowControl w:val="0"/>
+        <w:autoSpaceDE w:val="0"/>
+        <w:autoSpaceDN w:val="0"/>
+        <w:adjustRightInd w:val="0"/>
+        <w:rPr>
+          <w:rFonts w:ascii="Times" w:hAnsi="Times" w:cs="Times"/>
+          <w:color w:val="434343"/>
+          <w:szCs w:val="28"/>
+        </w:rPr>
+      </w:pPr>
+      <w:r>
+        <w:rPr>
+          <w:rFonts w:ascii="Times" w:hAnsi="Times" w:cs="Times"/>
+          <w:color w:val="434343"/>
+          <w:szCs w:val="28"/>
+        </w:rPr>
+        <w:t xml:space="preserve">Twitter: </w:t>
+      </w:r>
+      <w:r>
+        <w:rPr>
+          <w:rFonts w:ascii="Times" w:hAnsi="Times" w:cs="Times"/>
+          <w:szCs w:val="28"/>
+        </w:rPr>
+        <w:t>@</w:t>
+      </w:r>
+      <w:proofErr w:type="spellStart"/>
+      <w:r>
+        <w:rPr>
+          <w:rFonts w:ascii="Times" w:hAnsi="Times" w:cs="Times"/>
+          <w:szCs w:val="28"/>
+        </w:rPr>
+        <w:t>aaronholla</w:t>
+      </w:r>
+      <w:proofErr w:type="spellEnd"/>
+      <w:r>
+        <w:rPr>
+          <w:rFonts w:ascii="Times" w:hAnsi="Times" w:cs="Times"/>
+          <w:szCs w:val="28"/>
+        </w:rPr>
+        <w:t>_</w:t>
+      </w:r>
     </w:p>
     <w:p>
       <w:pPr>
@@ -1059,25 +1109,7 @@
             <w:sz w:val="28"/>
             <w:szCs w:val="48"/>
           </w:rPr>
-          <w:t>Nature Coast</w:t>
-        </w:r>
-        <w:r>
-          <w:rPr>
-            <w:rFonts w:ascii="Times" w:hAnsi="Times" w:cs="Times"/>
-            <w:color w:val="1779AC"/>
-            <w:sz w:val="28"/>
-            <w:szCs w:val="48"/>
-          </w:rPr>
-          <w:t xml:space="preserve"> </w:t>
-        </w:r>
-        <w:r>
-          <w:rPr>
-            <w:rFonts w:ascii="Times" w:hAnsi="Times" w:cs="Times"/>
-            <w:color w:val="1779AC"/>
-            <w:sz w:val="28"/>
-            <w:szCs w:val="48"/>
-          </w:rPr>
-          <w:t>takes gold in robotics</w:t>
+          <w:t>Nature Coast takes gold in robotics</w:t>
         </w:r>
       </w:hyperlink>
     </w:p>
@@ -1661,6 +1693,7 @@
         </w:rPr>
         <w:t>Mysql</w:t>
       </w:r>
+      <w:proofErr w:type="spellEnd"/>
     </w:p>
     <w:p>
       <w:pPr>
@@ -1683,6 +1716,7 @@
           <w:szCs w:val="28"/>
         </w:rPr>
       </w:pPr>
+      <w:proofErr w:type="spellStart"/>
       <w:r>
         <w:rPr>
           <w:rFonts w:ascii="Times" w:hAnsi="Times" w:cs="Times"/>
@@ -2408,6 +2442,30 @@
     <w:name w:val="No List"/>
     <w:semiHidden/>
     <w:unhideWhenUsed/>
+  </w:style>
+  <w:style w:type="character" w:styleId="Hyperlink">
+    <w:name w:val="Hyperlink"/>
+    <w:basedOn w:val="DefaultParagraphFont"/>
+    <w:uiPriority w:val="99"/>
+    <w:semiHidden/>
+    <w:unhideWhenUsed/>
+    <w:rsid w:val="007E2CC7"/>
+    <w:rPr>
+      <w:color w:val="0000FF" w:themeColor="hyperlink"/>
+      <w:u w:val="single"/>
+    </w:rPr>
+  </w:style>
+  <w:style w:type="character" w:styleId="FollowedHyperlink">
+    <w:name w:val="FollowedHyperlink"/>
+    <w:basedOn w:val="DefaultParagraphFont"/>
+    <w:uiPriority w:val="99"/>
+    <w:semiHidden/>
+    <w:unhideWhenUsed/>
+    <w:rsid w:val="007E2CC7"/>
+    <w:rPr>
+      <w:color w:val="800080" w:themeColor="followedHyperlink"/>
+      <w:u w:val="single"/>
+    </w:rPr>
   </w:style>
 </w:styles>
 </file>

</xml_diff>